<commit_message>
registro de productos listo
</commit_message>
<xml_diff>
--- a/PautaEvaluacion/unidad 3- proyecto.docx
+++ b/PautaEvaluacion/unidad 3- proyecto.docx
@@ -1079,6 +1079,7 @@
           <w:rFonts w:ascii="Arial" w:hAnsi="Arial" w:cs="Arial"/>
           <w:sz w:val="24"/>
           <w:szCs w:val="24"/>
+          <w:highlight w:val="yellow"/>
         </w:rPr>
         <w:t>El sistema debe agregar un nuevo producto. (panel principal)</w:t>
       </w:r>
@@ -4102,6 +4103,12 @@
 </file>
 
 <file path=customXml/item1.xml><?xml version="1.0" encoding="utf-8"?>
+<p:properties xmlns:p="http://schemas.microsoft.com/office/2006/metadata/properties" xmlns:xsi="http://www.w3.org/2001/XMLSchema-instance" xmlns:pc="http://schemas.microsoft.com/office/infopath/2007/PartnerControls">
+  <documentManagement/>
+</p:properties>
+</file>
+
+<file path=customXml/item2.xml><?xml version="1.0" encoding="utf-8"?>
 <ct:contentTypeSchema xmlns:ct="http://schemas.microsoft.com/office/2006/metadata/contentType" xmlns:ma="http://schemas.microsoft.com/office/2006/metadata/properties/metaAttributes" ct:_="" ma:_="" ma:contentTypeName="Document" ma:contentTypeID="0x010100DE12E6B5E33F9945956613EECE81DA90" ma:contentTypeVersion="12" ma:contentTypeDescription="Create a new document." ma:contentTypeScope="" ma:versionID="7d6040d12af9620a0cf213022a67b4df">
   <xsd:schema xmlns:xsd="http://www.w3.org/2001/XMLSchema" xmlns:xs="http://www.w3.org/2001/XMLSchema" xmlns:p="http://schemas.microsoft.com/office/2006/metadata/properties" xmlns:ns2="026b2d01-8b3a-4050-9c05-ee7e3d679545" xmlns:ns3="450353f9-54a3-4827-8480-2d69aa92891f" targetNamespace="http://schemas.microsoft.com/office/2006/metadata/properties" ma:root="true" ma:fieldsID="42201cdeab62e579b4bca296321f601a" ns2:_="" ns3:_="">
     <xsd:import namespace="026b2d01-8b3a-4050-9c05-ee7e3d679545"/>
@@ -4318,12 +4325,6 @@
 </ct:contentTypeSchema>
 </file>
 
-<file path=customXml/item2.xml><?xml version="1.0" encoding="utf-8"?>
-<p:properties xmlns:p="http://schemas.microsoft.com/office/2006/metadata/properties" xmlns:xsi="http://www.w3.org/2001/XMLSchema-instance" xmlns:pc="http://schemas.microsoft.com/office/infopath/2007/PartnerControls">
-  <documentManagement/>
-</p:properties>
-</file>
-
 <file path=customXml/item3.xml><?xml version="1.0" encoding="utf-8"?>
 <?mso-contentType ?>
 <FormTemplates xmlns="http://schemas.microsoft.com/sharepoint/v3/contenttype/forms">
@@ -4334,6 +4335,15 @@
 </file>
 
 <file path=customXml/itemProps1.xml><?xml version="1.0" encoding="utf-8"?>
+<ds:datastoreItem xmlns:ds="http://schemas.openxmlformats.org/officeDocument/2006/customXml" ds:itemID="{6099FD4B-B069-4833-91AF-E1447C584805}">
+  <ds:schemaRefs>
+    <ds:schemaRef ds:uri="http://schemas.microsoft.com/office/2006/metadata/properties"/>
+    <ds:schemaRef ds:uri="http://schemas.microsoft.com/office/infopath/2007/PartnerControls"/>
+  </ds:schemaRefs>
+</ds:datastoreItem>
+</file>
+
+<file path=customXml/itemProps2.xml><?xml version="1.0" encoding="utf-8"?>
 <ds:datastoreItem xmlns:ds="http://schemas.openxmlformats.org/officeDocument/2006/customXml" ds:itemID="{DE32138A-80FF-42E2-98EB-6EFC451EA5D1}">
   <ds:schemaRefs>
     <ds:schemaRef ds:uri="http://schemas.microsoft.com/office/2006/metadata/contentType"/>
@@ -4352,15 +4362,6 @@
 </ds:datastoreItem>
 </file>
 
-<file path=customXml/itemProps2.xml><?xml version="1.0" encoding="utf-8"?>
-<ds:datastoreItem xmlns:ds="http://schemas.openxmlformats.org/officeDocument/2006/customXml" ds:itemID="{6099FD4B-B069-4833-91AF-E1447C584805}">
-  <ds:schemaRefs>
-    <ds:schemaRef ds:uri="http://schemas.microsoft.com/office/2006/metadata/properties"/>
-    <ds:schemaRef ds:uri="http://schemas.microsoft.com/office/infopath/2007/PartnerControls"/>
-  </ds:schemaRefs>
-</ds:datastoreItem>
-</file>
-
 <file path=customXml/itemProps3.xml><?xml version="1.0" encoding="utf-8"?>
 <ds:datastoreItem xmlns:ds="http://schemas.openxmlformats.org/officeDocument/2006/customXml" ds:itemID="{0C48C898-AC6F-4D03-BEEA-D2B24FDAC3C5}">
   <ds:schemaRefs>

</xml_diff>

<commit_message>
listar clientes y productos listos
</commit_message>
<xml_diff>
--- a/PautaEvaluacion/unidad 3- proyecto.docx
+++ b/PautaEvaluacion/unidad 3- proyecto.docx
@@ -955,6 +955,7 @@
           <w:rFonts w:ascii="Arial" w:hAnsi="Arial" w:cs="Arial"/>
           <w:sz w:val="24"/>
           <w:szCs w:val="24"/>
+          <w:highlight w:val="yellow"/>
         </w:rPr>
         <w:t xml:space="preserve">El sistema debe listar todos los </w:t>
       </w:r>
@@ -963,6 +964,7 @@
           <w:rFonts w:ascii="Arial" w:hAnsi="Arial" w:cs="Arial"/>
           <w:sz w:val="24"/>
           <w:szCs w:val="24"/>
+          <w:highlight w:val="yellow"/>
         </w:rPr>
         <w:t>clientes (</w:t>
       </w:r>
@@ -971,6 +973,7 @@
           <w:rFonts w:ascii="Arial" w:hAnsi="Arial" w:cs="Arial"/>
           <w:sz w:val="24"/>
           <w:szCs w:val="24"/>
+          <w:highlight w:val="yellow"/>
         </w:rPr>
         <w:t>panel principal);</w:t>
       </w:r>
@@ -1098,6 +1101,7 @@
           <w:rFonts w:ascii="Arial" w:hAnsi="Arial" w:cs="Arial"/>
           <w:sz w:val="24"/>
           <w:szCs w:val="24"/>
+          <w:highlight w:val="yellow"/>
         </w:rPr>
         <w:t>El sistema debe listar todos los productos (panel principal);</w:t>
       </w:r>
@@ -4103,12 +4107,6 @@
 </file>
 
 <file path=customXml/item1.xml><?xml version="1.0" encoding="utf-8"?>
-<p:properties xmlns:p="http://schemas.microsoft.com/office/2006/metadata/properties" xmlns:xsi="http://www.w3.org/2001/XMLSchema-instance" xmlns:pc="http://schemas.microsoft.com/office/infopath/2007/PartnerControls">
-  <documentManagement/>
-</p:properties>
-</file>
-
-<file path=customXml/item2.xml><?xml version="1.0" encoding="utf-8"?>
 <ct:contentTypeSchema xmlns:ct="http://schemas.microsoft.com/office/2006/metadata/contentType" xmlns:ma="http://schemas.microsoft.com/office/2006/metadata/properties/metaAttributes" ct:_="" ma:_="" ma:contentTypeName="Document" ma:contentTypeID="0x010100DE12E6B5E33F9945956613EECE81DA90" ma:contentTypeVersion="12" ma:contentTypeDescription="Create a new document." ma:contentTypeScope="" ma:versionID="7d6040d12af9620a0cf213022a67b4df">
   <xsd:schema xmlns:xsd="http://www.w3.org/2001/XMLSchema" xmlns:xs="http://www.w3.org/2001/XMLSchema" xmlns:p="http://schemas.microsoft.com/office/2006/metadata/properties" xmlns:ns2="026b2d01-8b3a-4050-9c05-ee7e3d679545" xmlns:ns3="450353f9-54a3-4827-8480-2d69aa92891f" targetNamespace="http://schemas.microsoft.com/office/2006/metadata/properties" ma:root="true" ma:fieldsID="42201cdeab62e579b4bca296321f601a" ns2:_="" ns3:_="">
     <xsd:import namespace="026b2d01-8b3a-4050-9c05-ee7e3d679545"/>
@@ -4325,6 +4323,12 @@
 </ct:contentTypeSchema>
 </file>
 
+<file path=customXml/item2.xml><?xml version="1.0" encoding="utf-8"?>
+<p:properties xmlns:p="http://schemas.microsoft.com/office/2006/metadata/properties" xmlns:xsi="http://www.w3.org/2001/XMLSchema-instance" xmlns:pc="http://schemas.microsoft.com/office/infopath/2007/PartnerControls">
+  <documentManagement/>
+</p:properties>
+</file>
+
 <file path=customXml/item3.xml><?xml version="1.0" encoding="utf-8"?>
 <?mso-contentType ?>
 <FormTemplates xmlns="http://schemas.microsoft.com/sharepoint/v3/contenttype/forms">
@@ -4335,15 +4339,6 @@
 </file>
 
 <file path=customXml/itemProps1.xml><?xml version="1.0" encoding="utf-8"?>
-<ds:datastoreItem xmlns:ds="http://schemas.openxmlformats.org/officeDocument/2006/customXml" ds:itemID="{6099FD4B-B069-4833-91AF-E1447C584805}">
-  <ds:schemaRefs>
-    <ds:schemaRef ds:uri="http://schemas.microsoft.com/office/2006/metadata/properties"/>
-    <ds:schemaRef ds:uri="http://schemas.microsoft.com/office/infopath/2007/PartnerControls"/>
-  </ds:schemaRefs>
-</ds:datastoreItem>
-</file>
-
-<file path=customXml/itemProps2.xml><?xml version="1.0" encoding="utf-8"?>
 <ds:datastoreItem xmlns:ds="http://schemas.openxmlformats.org/officeDocument/2006/customXml" ds:itemID="{DE32138A-80FF-42E2-98EB-6EFC451EA5D1}">
   <ds:schemaRefs>
     <ds:schemaRef ds:uri="http://schemas.microsoft.com/office/2006/metadata/contentType"/>
@@ -4362,6 +4357,15 @@
 </ds:datastoreItem>
 </file>
 
+<file path=customXml/itemProps2.xml><?xml version="1.0" encoding="utf-8"?>
+<ds:datastoreItem xmlns:ds="http://schemas.openxmlformats.org/officeDocument/2006/customXml" ds:itemID="{6099FD4B-B069-4833-91AF-E1447C584805}">
+  <ds:schemaRefs>
+    <ds:schemaRef ds:uri="http://schemas.microsoft.com/office/2006/metadata/properties"/>
+    <ds:schemaRef ds:uri="http://schemas.microsoft.com/office/infopath/2007/PartnerControls"/>
+  </ds:schemaRefs>
+</ds:datastoreItem>
+</file>
+
 <file path=customXml/itemProps3.xml><?xml version="1.0" encoding="utf-8"?>
 <ds:datastoreItem xmlns:ds="http://schemas.openxmlformats.org/officeDocument/2006/customXml" ds:itemID="{0C48C898-AC6F-4D03-BEEA-D2B24FDAC3C5}">
   <ds:schemaRefs>

</xml_diff>